<commit_message>
Docs: Moved all finished source code to correct folder
</commit_message>
<xml_diff>
--- a/src/edu/nd/se2018/homework/chip/Chip's_Challenge_Features.docx
+++ b/src/edu/nd/se2018/homework/chip/Chip's_Challenge_Features.docx
@@ -21,67 +21,11 @@
     </w:p>
     <w:p>
       <w:pPr>
-        <w:pStyle w:val="ListParagraph"/>
-        <w:numPr>
-          <w:ilvl w:val="0"/>
-          <w:numId w:val="1"/>
-        </w:numPr>
         <w:spacing w:line="480" w:lineRule="auto"/>
       </w:pPr>
       <w:r>
-        <w:t>Keys</w:t>
-      </w:r>
-    </w:p>
-    <w:p>
-      <w:pPr>
-        <w:pStyle w:val="ListParagraph"/>
-        <w:numPr>
-          <w:ilvl w:val="0"/>
-          <w:numId w:val="1"/>
-        </w:numPr>
-        <w:spacing w:line="480" w:lineRule="auto"/>
-      </w:pPr>
-      <w:r>
-        <w:t>Water blocks</w:t>
-      </w:r>
-    </w:p>
-    <w:p>
-      <w:pPr>
-        <w:pStyle w:val="ListParagraph"/>
-        <w:numPr>
-          <w:ilvl w:val="0"/>
-          <w:numId w:val="1"/>
-        </w:numPr>
-        <w:spacing w:line="480" w:lineRule="auto"/>
-      </w:pPr>
-      <w:r>
-        <w:t>Sand blocks</w:t>
-      </w:r>
-    </w:p>
-    <w:p>
-      <w:pPr>
-        <w:pStyle w:val="ListParagraph"/>
-        <w:numPr>
-          <w:ilvl w:val="0"/>
-          <w:numId w:val="2"/>
-        </w:numPr>
-        <w:spacing w:line="480" w:lineRule="auto"/>
-      </w:pPr>
-      <w:r>
-        <w:t>Keys will unlock certain pathways for Chip to travel through</w:t>
-      </w:r>
-    </w:p>
-    <w:p>
-      <w:pPr>
-        <w:pStyle w:val="ListParagraph"/>
-        <w:numPr>
-          <w:ilvl w:val="0"/>
-          <w:numId w:val="2"/>
-        </w:numPr>
-        <w:spacing w:line="480" w:lineRule="auto"/>
-      </w:pPr>
-      <w:r>
-        <w:t>Sand blocks, when pushed, will allow for the traversal of water blocks</w:t>
+        <w:tab/>
+        <w:t>The two features I have currently implemented are the Chip class and the Map class. The issue I am running into right now is that Eclipse is not recognizing any JavaFX imports, however, I simply believe this is an issue with the Build Path that can easily be resolved. The two features I am most excited about implementing in this project are the Key and Sand/Water class. The Key class will, when picked up, allow Chip to traverse past previously un-passable blocks. On the other hand, Sand Blocks, when pushed, will allow Chip to traverse Water Blocks.</w:t>
       </w:r>
       <w:bookmarkStart w:id="0" w:name="_GoBack"/>
       <w:bookmarkEnd w:id="0"/>

</xml_diff>